<commit_message>
24.7.11 Changes to document and shader
</commit_message>
<xml_diff>
--- a/eerie2_ugc_doc.docx
+++ b/eerie2_ugc_doc.docx
@@ -18,8 +18,6 @@
         </w:rPr>
         <w:t>安装：</w:t>
       </w:r>
-      <w:bookmarkStart w:id="0" w:name="_GoBack"/>
-      <w:bookmarkEnd w:id="0"/>
     </w:p>
     <w:p>
       <w:pPr>
@@ -583,6 +581,15 @@
           <w:bCs/>
           <w:lang w:val="en-US" w:eastAsia="zh-CN"/>
         </w:rPr>
+        <w:t>同时将所有需要的材质一起手动放入包中，这样做是为了解决unity无法正常读取的材质的bug。</w:t>
+      </w:r>
+      <w:r>
+        <w:rPr>
+          <w:rFonts w:hint="eastAsia"/>
+          <w:b/>
+          <w:bCs/>
+          <w:lang w:val="en-US" w:eastAsia="zh-CN"/>
+        </w:rPr>
         <w:t>记得删除之前打过的包</w:t>
       </w:r>
       <w:r>
@@ -1284,6 +1291,8 @@
         </w:rPr>
         <w:t>模型制作：</w:t>
       </w:r>
+      <w:bookmarkStart w:id="0" w:name="_GoBack"/>
+      <w:bookmarkEnd w:id="0"/>
     </w:p>
     <w:p>
       <w:pPr>

</xml_diff>

<commit_message>
24.7.12 add blender addon for eerie2
</commit_message>
<xml_diff>
--- a/eerie2_ugc_doc.docx
+++ b/eerie2_ugc_doc.docx
@@ -401,7 +401,7 @@
           <w:rFonts w:hint="eastAsia"/>
           <w:lang w:val="en-US" w:eastAsia="zh-CN"/>
         </w:rPr>
-        <w:t>5、（可选）如果你的电脑里没有blender的话，下载blender，可以直接在steam上免费下载。</w:t>
+        <w:t>5、如果你的电脑里没有blender的话，下载blender，可以直接在steam上免费下载。</w:t>
       </w:r>
     </w:p>
     <w:p>
@@ -425,20 +425,7 @@
         </w:numPr>
         <w:bidi w:val="0"/>
         <w:rPr>
-          <w:rFonts w:hint="eastAsia"/>
-          <w:lang w:val="en-US" w:eastAsia="zh-CN"/>
-        </w:rPr>
-      </w:pPr>
-    </w:p>
-    <w:p>
-      <w:pPr>
-        <w:numPr>
-          <w:ilvl w:val="0"/>
-          <w:numId w:val="0"/>
-        </w:numPr>
-        <w:bidi w:val="0"/>
-        <w:rPr>
-          <w:rFonts w:hint="eastAsia"/>
+          <w:rFonts w:hint="default"/>
           <w:lang w:val="en-US" w:eastAsia="zh-CN"/>
         </w:rPr>
         <w:sectPr>
@@ -450,6 +437,15 @@
           <w:docGrid w:type="lines" w:linePitch="312" w:charSpace="0"/>
         </w:sectPr>
       </w:pPr>
+      <w:r>
+        <w:rPr>
+          <w:rFonts w:hint="eastAsia"/>
+          <w:lang w:val="en-US" w:eastAsia="zh-CN"/>
+        </w:rPr>
+        <w:t>6、将开发包中的eerie2_blender_tool.zip插件安装到你的blender上，具体方法可以去搜索。</w:t>
+      </w:r>
+      <w:bookmarkStart w:id="0" w:name="_GoBack"/>
+      <w:bookmarkEnd w:id="0"/>
     </w:p>
     <w:p>
       <w:pPr>
@@ -581,16 +577,7 @@
           <w:bCs/>
           <w:lang w:val="en-US" w:eastAsia="zh-CN"/>
         </w:rPr>
-        <w:t>同时将所有需要的材质一起手动放入包中，这样做是为了解决unity无法正常读取的材质的bug。</w:t>
-      </w:r>
-      <w:r>
-        <w:rPr>
-          <w:rFonts w:hint="eastAsia"/>
-          <w:b/>
-          <w:bCs/>
-          <w:lang w:val="en-US" w:eastAsia="zh-CN"/>
-        </w:rPr>
-        <w:t>记得删除之前打过的包</w:t>
+        <w:t>同时将所有需要的材质一起手动放入包中，这样做是为了解决unity无法正常读取的材质的bug。记得删除之前打过的包</w:t>
       </w:r>
       <w:r>
         <w:rPr>
@@ -1291,8 +1278,6 @@
         </w:rPr>
         <w:t>模型制作：</w:t>
       </w:r>
-      <w:bookmarkStart w:id="0" w:name="_GoBack"/>
-      <w:bookmarkEnd w:id="0"/>
     </w:p>
     <w:p>
       <w:pPr>
@@ -4581,6 +4566,7 @@
     <w:name w:val="heading 2"/>
     <w:basedOn w:val="1"/>
     <w:next w:val="1"/>
+    <w:autoRedefine/>
     <w:unhideWhenUsed/>
     <w:qFormat/>
     <w:uiPriority w:val="0"/>

</xml_diff>